<commit_message>
Switched funding source in Ethics docs.
</commit_message>
<xml_diff>
--- a/ethics/WebBrowsing-Contact.docx
+++ b/ethics/WebBrowsing-Contact.docx
@@ -181,7 +181,23 @@
           <w:sz w:val="24"/>
           <w:szCs w:val="24"/>
         </w:rPr>
-        <w:t xml:space="preserve"> is funded by NSERC.</w:t>
+        <w:t xml:space="preserve"> is funded by </w:t>
+      </w:r>
+      <w:r>
+        <w:rPr>
+          <w:sz w:val="24"/>
+          <w:szCs w:val="24"/>
+        </w:rPr>
+        <w:t>a gift from Microsoft Corporation</w:t>
+      </w:r>
+      <w:bookmarkStart w:id="0" w:name="_GoBack"/>
+      <w:bookmarkEnd w:id="0"/>
+      <w:r>
+        <w:rPr>
+          <w:sz w:val="24"/>
+          <w:szCs w:val="24"/>
+        </w:rPr>
+        <w:t>.</w:t>
       </w:r>
     </w:p>
     <w:p>
@@ -217,17 +233,8 @@
           <w:sz w:val="24"/>
           <w:szCs w:val="24"/>
         </w:rPr>
-        <w:t xml:space="preserve"> </w:t>
-      </w:r>
-      <w:proofErr w:type="spellStart"/>
-      <w:r>
-        <w:rPr>
-          <w:sz w:val="24"/>
-          <w:szCs w:val="24"/>
-        </w:rPr>
-        <w:t>Sawadsky</w:t>
-      </w:r>
-      <w:proofErr w:type="spellEnd"/>
+        <w:t xml:space="preserve"> Sawadsky</w:t>
+      </w:r>
       <w:r>
         <w:rPr>
           <w:sz w:val="24"/>
@@ -541,6 +548,7 @@
           <w:sz w:val="24"/>
           <w:szCs w:val="24"/>
         </w:rPr>
+        <w:lastRenderedPageBreak/>
         <w:t xml:space="preserve">The main risk </w:t>
       </w:r>
       <w:r>
@@ -821,7 +829,7 @@
           <w:rPr>
             <w:noProof/>
           </w:rPr>
-          <w:t>2</w:t>
+          <w:t>1</w:t>
         </w:r>
         <w:r>
           <w:rPr>
@@ -832,27 +840,14 @@
         <w:r>
           <w:t xml:space="preserve"> of </w:t>
         </w:r>
-        <w:r>
-          <w:fldChar w:fldCharType="begin"/>
-        </w:r>
-        <w:r>
-          <w:instrText xml:space="preserve"> NUMPAGES  </w:instrText>
-        </w:r>
-        <w:r>
-          <w:fldChar w:fldCharType="separate"/>
-        </w:r>
-        <w:r>
-          <w:rPr>
-            <w:noProof/>
-          </w:rPr>
-          <w:t>2</w:t>
-        </w:r>
-        <w:r>
-          <w:rPr>
-            <w:noProof/>
-          </w:rPr>
-          <w:fldChar w:fldCharType="end"/>
-        </w:r>
+        <w:fldSimple w:instr=" NUMPAGES  ">
+          <w:r>
+            <w:rPr>
+              <w:noProof/>
+            </w:rPr>
+            <w:t>2</w:t>
+          </w:r>
+        </w:fldSimple>
       </w:sdtContent>
     </w:sdt>
   </w:p>

</xml_diff>

<commit_message>
Updated dates on ethics docs.
</commit_message>
<xml_diff>
--- a/ethics/WebBrowsing-Contact.docx
+++ b/ethics/WebBrowsing-Contact.docx
@@ -190,8 +190,6 @@
         </w:rPr>
         <w:t>a gift from Microsoft Corporation</w:t>
       </w:r>
-      <w:bookmarkStart w:id="0" w:name="_GoBack"/>
-      <w:bookmarkEnd w:id="0"/>
       <w:r>
         <w:rPr>
           <w:sz w:val="24"/>
@@ -744,8 +742,12 @@
       </w:pPr>
     </w:p>
     <w:sectPr>
-      <w:headerReference w:type="default" r:id="rId8"/>
-      <w:footerReference w:type="default" r:id="rId9"/>
+      <w:headerReference w:type="even" r:id="rId8"/>
+      <w:headerReference w:type="default" r:id="rId9"/>
+      <w:footerReference w:type="even" r:id="rId10"/>
+      <w:footerReference w:type="default" r:id="rId11"/>
+      <w:headerReference w:type="first" r:id="rId12"/>
+      <w:footerReference w:type="first" r:id="rId13"/>
       <w:pgSz w:w="12240" w:h="15840"/>
       <w:pgMar w:top="1440" w:right="1440" w:bottom="1440" w:left="1440" w:header="720" w:footer="720" w:gutter="0"/>
       <w:cols w:space="720"/>
@@ -785,6 +787,16 @@
 <file path=word/footer1.xml><?xml version="1.0" encoding="utf-8"?>
 <w:ftr xmlns:wpc="http://schemas.microsoft.com/office/word/2010/wordprocessingCanvas" xmlns:mc="http://schemas.openxmlformats.org/markup-compatibility/2006" xmlns:o="urn:schemas-microsoft-com:office:office" xmlns:r="http://schemas.openxmlformats.org/officeDocument/2006/relationships" xmlns:m="http://schemas.openxmlformats.org/officeDocument/2006/math" xmlns:v="urn:schemas-microsoft-com:vml" xmlns:wp14="http://schemas.microsoft.com/office/word/2010/wordprocessingDrawing" xmlns:wp="http://schemas.openxmlformats.org/drawingml/2006/wordprocessingDrawing" xmlns:w10="urn:schemas-microsoft-com:office:word" xmlns:w="http://schemas.openxmlformats.org/wordprocessingml/2006/main" xmlns:w14="http://schemas.microsoft.com/office/word/2010/wordml" xmlns:wpg="http://schemas.microsoft.com/office/word/2010/wordprocessingGroup" xmlns:wpi="http://schemas.microsoft.com/office/word/2010/wordprocessingInk" xmlns:wne="http://schemas.microsoft.com/office/word/2006/wordml" xmlns:wps="http://schemas.microsoft.com/office/word/2010/wordprocessingShape" mc:Ignorable="w14 wp14">
   <w:p>
+    <w:pPr>
+      <w:pStyle w:val="Footer"/>
+    </w:pPr>
+  </w:p>
+</w:ftr>
+</file>
+
+<file path=word/footer2.xml><?xml version="1.0" encoding="utf-8"?>
+<w:ftr xmlns:wpc="http://schemas.microsoft.com/office/word/2010/wordprocessingCanvas" xmlns:mc="http://schemas.openxmlformats.org/markup-compatibility/2006" xmlns:o="urn:schemas-microsoft-com:office:office" xmlns:r="http://schemas.openxmlformats.org/officeDocument/2006/relationships" xmlns:m="http://schemas.openxmlformats.org/officeDocument/2006/math" xmlns:v="urn:schemas-microsoft-com:vml" xmlns:wp14="http://schemas.microsoft.com/office/word/2010/wordprocessingDrawing" xmlns:wp="http://schemas.openxmlformats.org/drawingml/2006/wordprocessingDrawing" xmlns:w10="urn:schemas-microsoft-com:office:word" xmlns:w="http://schemas.openxmlformats.org/wordprocessingml/2006/main" xmlns:w14="http://schemas.microsoft.com/office/word/2010/wordml" xmlns:wpg="http://schemas.microsoft.com/office/word/2010/wordprocessingGroup" xmlns:wpi="http://schemas.microsoft.com/office/word/2010/wordprocessingInk" xmlns:wne="http://schemas.microsoft.com/office/word/2006/wordml" xmlns:wps="http://schemas.microsoft.com/office/word/2010/wordprocessingShape" mc:Ignorable="w14 wp14">
+  <w:p>
     <w:r>
       <w:t>Version</w:t>
     </w:r>
@@ -795,8 +807,10 @@
       <w:t xml:space="preserve">August </w:t>
     </w:r>
     <w:r>
-      <w:t>24</w:t>
+      <w:t>25</w:t>
     </w:r>
+    <w:bookmarkStart w:id="0" w:name="_GoBack"/>
+    <w:bookmarkEnd w:id="0"/>
     <w:r>
       <w:t>, 2011</w:t>
     </w:r>
@@ -840,14 +854,27 @@
         <w:r>
           <w:t xml:space="preserve"> of </w:t>
         </w:r>
-        <w:fldSimple w:instr=" NUMPAGES  ">
-          <w:r>
-            <w:rPr>
-              <w:noProof/>
-            </w:rPr>
-            <w:t>2</w:t>
-          </w:r>
-        </w:fldSimple>
+        <w:r>
+          <w:fldChar w:fldCharType="begin"/>
+        </w:r>
+        <w:r>
+          <w:instrText xml:space="preserve"> NUMPAGES  </w:instrText>
+        </w:r>
+        <w:r>
+          <w:fldChar w:fldCharType="separate"/>
+        </w:r>
+        <w:r>
+          <w:rPr>
+            <w:noProof/>
+          </w:rPr>
+          <w:t>2</w:t>
+        </w:r>
+        <w:r>
+          <w:rPr>
+            <w:noProof/>
+          </w:rPr>
+          <w:fldChar w:fldCharType="end"/>
+        </w:r>
       </w:sdtContent>
     </w:sdt>
   </w:p>
@@ -860,6 +887,16 @@
 </w:ftr>
 </file>
 
+<file path=word/footer3.xml><?xml version="1.0" encoding="utf-8"?>
+<w:ftr xmlns:wpc="http://schemas.microsoft.com/office/word/2010/wordprocessingCanvas" xmlns:mc="http://schemas.openxmlformats.org/markup-compatibility/2006" xmlns:o="urn:schemas-microsoft-com:office:office" xmlns:r="http://schemas.openxmlformats.org/officeDocument/2006/relationships" xmlns:m="http://schemas.openxmlformats.org/officeDocument/2006/math" xmlns:v="urn:schemas-microsoft-com:vml" xmlns:wp14="http://schemas.microsoft.com/office/word/2010/wordprocessingDrawing" xmlns:wp="http://schemas.openxmlformats.org/drawingml/2006/wordprocessingDrawing" xmlns:w10="urn:schemas-microsoft-com:office:word" xmlns:w="http://schemas.openxmlformats.org/wordprocessingml/2006/main" xmlns:w14="http://schemas.microsoft.com/office/word/2010/wordml" xmlns:wpg="http://schemas.microsoft.com/office/word/2010/wordprocessingGroup" xmlns:wpi="http://schemas.microsoft.com/office/word/2010/wordprocessingInk" xmlns:wne="http://schemas.microsoft.com/office/word/2006/wordml" xmlns:wps="http://schemas.microsoft.com/office/word/2010/wordprocessingShape" mc:Ignorable="w14 wp14">
+  <w:p>
+    <w:pPr>
+      <w:pStyle w:val="Footer"/>
+    </w:pPr>
+  </w:p>
+</w:ftr>
+</file>
+
 <file path=word/footnotes.xml><?xml version="1.0" encoding="utf-8"?>
 <w:footnotes xmlns:wpc="http://schemas.microsoft.com/office/word/2010/wordprocessingCanvas" xmlns:mc="http://schemas.openxmlformats.org/markup-compatibility/2006" xmlns:o="urn:schemas-microsoft-com:office:office" xmlns:r="http://schemas.openxmlformats.org/officeDocument/2006/relationships" xmlns:m="http://schemas.openxmlformats.org/officeDocument/2006/math" xmlns:v="urn:schemas-microsoft-com:vml" xmlns:wp14="http://schemas.microsoft.com/office/word/2010/wordprocessingDrawing" xmlns:wp="http://schemas.openxmlformats.org/drawingml/2006/wordprocessingDrawing" xmlns:w10="urn:schemas-microsoft-com:office:word" xmlns:w="http://schemas.openxmlformats.org/wordprocessingml/2006/main" xmlns:w14="http://schemas.microsoft.com/office/word/2010/wordml" xmlns:wpg="http://schemas.microsoft.com/office/word/2010/wordprocessingGroup" xmlns:wpi="http://schemas.microsoft.com/office/word/2010/wordprocessingInk" xmlns:wne="http://schemas.microsoft.com/office/word/2006/wordml" xmlns:wps="http://schemas.microsoft.com/office/word/2010/wordprocessingShape" mc:Ignorable="w14 wp14">
   <w:footnote w:type="separator" w:id="-1">
@@ -888,6 +925,16 @@
 </file>
 
 <file path=word/header1.xml><?xml version="1.0" encoding="utf-8"?>
+<w:hdr xmlns:wpc="http://schemas.microsoft.com/office/word/2010/wordprocessingCanvas" xmlns:mc="http://schemas.openxmlformats.org/markup-compatibility/2006" xmlns:o="urn:schemas-microsoft-com:office:office" xmlns:r="http://schemas.openxmlformats.org/officeDocument/2006/relationships" xmlns:m="http://schemas.openxmlformats.org/officeDocument/2006/math" xmlns:v="urn:schemas-microsoft-com:vml" xmlns:wp14="http://schemas.microsoft.com/office/word/2010/wordprocessingDrawing" xmlns:wp="http://schemas.openxmlformats.org/drawingml/2006/wordprocessingDrawing" xmlns:w10="urn:schemas-microsoft-com:office:word" xmlns:w="http://schemas.openxmlformats.org/wordprocessingml/2006/main" xmlns:w14="http://schemas.microsoft.com/office/word/2010/wordml" xmlns:wpg="http://schemas.microsoft.com/office/word/2010/wordprocessingGroup" xmlns:wpi="http://schemas.microsoft.com/office/word/2010/wordprocessingInk" xmlns:wne="http://schemas.microsoft.com/office/word/2006/wordml" xmlns:wps="http://schemas.microsoft.com/office/word/2010/wordprocessingShape" mc:Ignorable="w14 wp14">
+  <w:p>
+    <w:pPr>
+      <w:pStyle w:val="Header"/>
+    </w:pPr>
+  </w:p>
+</w:hdr>
+</file>
+
+<file path=word/header2.xml><?xml version="1.0" encoding="utf-8"?>
 <w:hdr xmlns:wpc="http://schemas.microsoft.com/office/word/2010/wordprocessingCanvas" xmlns:mc="http://schemas.openxmlformats.org/markup-compatibility/2006" xmlns:o="urn:schemas-microsoft-com:office:office" xmlns:r="http://schemas.openxmlformats.org/officeDocument/2006/relationships" xmlns:m="http://schemas.openxmlformats.org/officeDocument/2006/math" xmlns:v="urn:schemas-microsoft-com:vml" xmlns:wp14="http://schemas.microsoft.com/office/word/2010/wordprocessingDrawing" xmlns:wp="http://schemas.openxmlformats.org/drawingml/2006/wordprocessingDrawing" xmlns:w10="urn:schemas-microsoft-com:office:word" xmlns:w="http://schemas.openxmlformats.org/wordprocessingml/2006/main" xmlns:w14="http://schemas.microsoft.com/office/word/2010/wordml" xmlns:wpg="http://schemas.microsoft.com/office/word/2010/wordprocessingGroup" xmlns:wpi="http://schemas.microsoft.com/office/word/2010/wordprocessingInk" xmlns:wne="http://schemas.microsoft.com/office/word/2006/wordml" xmlns:wps="http://schemas.microsoft.com/office/word/2010/wordprocessingShape" mc:Ignorable="w14 wp14">
   <w:p>
     <w:pPr>
@@ -1081,6 +1128,16 @@
     </w:pPr>
   </w:p>
   <w:p/>
+</w:hdr>
+</file>
+
+<file path=word/header3.xml><?xml version="1.0" encoding="utf-8"?>
+<w:hdr xmlns:wpc="http://schemas.microsoft.com/office/word/2010/wordprocessingCanvas" xmlns:mc="http://schemas.openxmlformats.org/markup-compatibility/2006" xmlns:o="urn:schemas-microsoft-com:office:office" xmlns:r="http://schemas.openxmlformats.org/officeDocument/2006/relationships" xmlns:m="http://schemas.openxmlformats.org/officeDocument/2006/math" xmlns:v="urn:schemas-microsoft-com:vml" xmlns:wp14="http://schemas.microsoft.com/office/word/2010/wordprocessingDrawing" xmlns:wp="http://schemas.openxmlformats.org/drawingml/2006/wordprocessingDrawing" xmlns:w10="urn:schemas-microsoft-com:office:word" xmlns:w="http://schemas.openxmlformats.org/wordprocessingml/2006/main" xmlns:w14="http://schemas.microsoft.com/office/word/2010/wordml" xmlns:wpg="http://schemas.microsoft.com/office/word/2010/wordprocessingGroup" xmlns:wpi="http://schemas.microsoft.com/office/word/2010/wordprocessingInk" xmlns:wne="http://schemas.microsoft.com/office/word/2006/wordml" xmlns:wps="http://schemas.microsoft.com/office/word/2010/wordprocessingShape" mc:Ignorable="w14 wp14">
+  <w:p>
+    <w:pPr>
+      <w:pStyle w:val="Header"/>
+    </w:pPr>
+  </w:p>
 </w:hdr>
 </file>
 

</xml_diff>